<commit_message>
updated cv and syllabus
</commit_message>
<xml_diff>
--- a/assets/Syllabi/Schedule_7610_spring_flipped_nobreak.docx
+++ b/assets/Syllabi/Schedule_7610_spring_flipped_nobreak.docx
@@ -4949,20 +4949,23 @@
           </w:tcPr>
           <w:p>
             <w:pPr>
-              <w:rPr>
-                <w:rFonts w:ascii="Garamond" w:hAnsi="Garamond"/>
-                <w:sz w:val="22"/>
-                <w:szCs w:val="22"/>
-              </w:rPr>
-            </w:pPr>
-            <w:r>
-              <w:rPr>
-                <w:rFonts w:ascii="Garamond" w:hAnsi="Garamond"/>
-                <w:sz w:val="22"/>
-                <w:szCs w:val="22"/>
-              </w:rPr>
-              <w:t>Tues</w:t>
-            </w:r>
+              <w:jc w:val="right"/>
+              <w:rPr>
+                <w:rFonts w:ascii="Garamond" w:hAnsi="Garamond"/>
+                <w:sz w:val="22"/>
+                <w:szCs w:val="22"/>
+              </w:rPr>
+            </w:pPr>
+            <w:proofErr w:type="spellStart"/>
+            <w:r>
+              <w:rPr>
+                <w:rFonts w:ascii="Garamond" w:hAnsi="Garamond"/>
+                <w:sz w:val="22"/>
+                <w:szCs w:val="22"/>
+              </w:rPr>
+              <w:t>Thur</w:t>
+            </w:r>
+            <w:proofErr w:type="spellEnd"/>
           </w:p>
         </w:tc>
         <w:tc>

</xml_diff>